<commit_message>
first project of flex done
</commit_message>
<xml_diff>
--- a/css-flex/flex.docx
+++ b/css-flex/flex.docx
@@ -44,7 +44,7 @@
       <w:pPr>
         <w:jc w:val="both"/>
         <w:rPr>
-          <w:rFonts w:cs="B Koodak" w:hint="cs"/>
+          <w:rFonts w:cs="B Koodak"/>
           <w:sz w:val="28"/>
           <w:szCs w:val="28"/>
           <w:rtl/>
@@ -81,7 +81,7 @@
       <w:pPr>
         <w:jc w:val="both"/>
         <w:rPr>
-          <w:rFonts w:cs="B Koodak" w:hint="cs"/>
+          <w:rFonts w:cs="B Koodak"/>
           <w:sz w:val="28"/>
           <w:szCs w:val="28"/>
           <w:rtl/>
@@ -188,7 +188,7 @@
       <w:pPr>
         <w:jc w:val="both"/>
         <w:rPr>
-          <w:rFonts w:cs="B Koodak" w:hint="cs"/>
+          <w:rFonts w:cs="B Koodak"/>
           <w:sz w:val="28"/>
           <w:szCs w:val="28"/>
           <w:rtl/>
@@ -397,7 +397,7 @@
       <w:pPr>
         <w:jc w:val="both"/>
         <w:rPr>
-          <w:rFonts w:cs="B Koodak" w:hint="cs"/>
+          <w:rFonts w:cs="B Koodak"/>
           <w:sz w:val="28"/>
           <w:szCs w:val="28"/>
           <w:rtl/>
@@ -495,7 +495,7 @@
       <w:pPr>
         <w:jc w:val="both"/>
         <w:rPr>
-          <w:rFonts w:cs="B Koodak" w:hint="cs"/>
+          <w:rFonts w:cs="B Koodak"/>
           <w:sz w:val="28"/>
           <w:szCs w:val="28"/>
           <w:rtl/>
@@ -681,7 +681,7 @@
       <w:pPr>
         <w:jc w:val="both"/>
         <w:rPr>
-          <w:rFonts w:cs="B Koodak" w:hint="cs"/>
+          <w:rFonts w:cs="B Koodak"/>
           <w:sz w:val="28"/>
           <w:szCs w:val="28"/>
           <w:rtl/>
@@ -802,7 +802,7 @@
       <w:pPr>
         <w:jc w:val="both"/>
         <w:rPr>
-          <w:rFonts w:cs="B Koodak" w:hint="cs"/>
+          <w:rFonts w:cs="B Koodak"/>
           <w:sz w:val="28"/>
           <w:szCs w:val="28"/>
           <w:rtl/>
@@ -1249,7 +1249,7 @@
     <w:p>
       <w:pPr>
         <w:rPr>
-          <w:rFonts w:cs="B Koodak" w:hint="cs"/>
+          <w:rFonts w:cs="B Koodak"/>
           <w:sz w:val="28"/>
           <w:szCs w:val="28"/>
           <w:rtl/>
@@ -1353,7 +1353,7 @@
     <w:p>
       <w:pPr>
         <w:rPr>
-          <w:rFonts w:cs="B Koodak" w:hint="cs"/>
+          <w:rFonts w:cs="B Koodak"/>
           <w:sz w:val="28"/>
           <w:szCs w:val="28"/>
           <w:rtl/>
@@ -1416,7 +1416,7 @@
     <w:p>
       <w:pPr>
         <w:rPr>
-          <w:rFonts w:cs="B Koodak" w:hint="cs"/>
+          <w:rFonts w:cs="B Koodak"/>
           <w:sz w:val="28"/>
           <w:szCs w:val="28"/>
           <w:rtl/>
@@ -1745,7 +1745,7 @@
     <w:p>
       <w:pPr>
         <w:rPr>
-          <w:rFonts w:cs="B Koodak" w:hint="cs"/>
+          <w:rFonts w:cs="B Koodak"/>
           <w:sz w:val="28"/>
           <w:szCs w:val="28"/>
           <w:rtl/>
@@ -1853,6 +1853,460 @@
         </w:rPr>
         <w:t>Flex: grow shrink basis</w:t>
       </w:r>
+    </w:p>
+    <w:p>
+      <w:pPr>
+        <w:bidi w:val="0"/>
+        <w:rPr>
+          <w:rFonts w:cs="B Koodak"/>
+          <w:sz w:val="28"/>
+          <w:szCs w:val="28"/>
+        </w:rPr>
+      </w:pPr>
+    </w:p>
+    <w:p>
+      <w:pPr>
+        <w:rPr>
+          <w:rFonts w:cs="B Koodak"/>
+          <w:sz w:val="28"/>
+          <w:szCs w:val="28"/>
+          <w:rtl/>
+        </w:rPr>
+      </w:pPr>
+      <w:r>
+        <w:rPr>
+          <w:rFonts w:cs="B Koodak"/>
+          <w:sz w:val="28"/>
+          <w:szCs w:val="28"/>
+        </w:rPr>
+        <w:t>Align-self</w:t>
+      </w:r>
+      <w:r>
+        <w:rPr>
+          <w:rFonts w:cs="B Koodak" w:hint="cs"/>
+          <w:sz w:val="28"/>
+          <w:szCs w:val="28"/>
+          <w:rtl/>
+        </w:rPr>
+        <w:t>:</w:t>
+      </w:r>
+    </w:p>
+    <w:p>
+      <w:pPr>
+        <w:rPr>
+          <w:rFonts w:cs="B Koodak"/>
+          <w:sz w:val="28"/>
+          <w:szCs w:val="28"/>
+        </w:rPr>
+      </w:pPr>
+      <w:r>
+        <w:rPr>
+          <w:rFonts w:cs="B Koodak" w:hint="cs"/>
+          <w:sz w:val="28"/>
+          <w:szCs w:val="28"/>
+          <w:rtl/>
+        </w:rPr>
+        <w:t xml:space="preserve">این </w:t>
+      </w:r>
+      <w:r>
+        <w:rPr>
+          <w:rFonts w:cs="B Koodak"/>
+          <w:sz w:val="28"/>
+          <w:szCs w:val="28"/>
+        </w:rPr>
+        <w:t xml:space="preserve">property </w:t>
+      </w:r>
+      <w:r>
+        <w:rPr>
+          <w:rFonts w:cs="B Koodak" w:hint="cs"/>
+          <w:sz w:val="28"/>
+          <w:szCs w:val="28"/>
+          <w:rtl/>
+        </w:rPr>
+        <w:t xml:space="preserve"> برای هر ایتم عمل می کند و همانند </w:t>
+      </w:r>
+      <w:r>
+        <w:rPr>
+          <w:rFonts w:cs="B Koodak"/>
+          <w:sz w:val="28"/>
+          <w:szCs w:val="28"/>
+        </w:rPr>
+        <w:t>align-item</w:t>
+      </w:r>
+      <w:r>
+        <w:rPr>
+          <w:rFonts w:cs="B Koodak" w:hint="cs"/>
+          <w:sz w:val="28"/>
+          <w:szCs w:val="28"/>
+          <w:rtl/>
+        </w:rPr>
+        <w:t xml:space="preserve"> نیست که برای تمامی ایتم های موجود در یک والد اعمال شود بلکه تنها برای هر ایتم به صورت جداگانه تعریف می شود .</w:t>
+      </w:r>
+    </w:p>
+    <w:p>
+      <w:pPr>
+        <w:rPr>
+          <w:rFonts w:cs="B Koodak" w:hint="cs"/>
+          <w:sz w:val="28"/>
+          <w:szCs w:val="28"/>
+          <w:rtl/>
+        </w:rPr>
+      </w:pPr>
+      <w:r>
+        <w:rPr>
+          <w:rFonts w:cs="B Koodak"/>
+          <w:sz w:val="28"/>
+          <w:szCs w:val="28"/>
+        </w:rPr>
+        <w:t>Align-</w:t>
+      </w:r>
+      <w:proofErr w:type="gramStart"/>
+      <w:r>
+        <w:rPr>
+          <w:rFonts w:cs="B Koodak"/>
+          <w:sz w:val="28"/>
+          <w:szCs w:val="28"/>
+        </w:rPr>
+        <w:t>content</w:t>
+      </w:r>
+      <w:r>
+        <w:rPr>
+          <w:rFonts w:cs="B Koodak" w:hint="cs"/>
+          <w:sz w:val="28"/>
+          <w:szCs w:val="28"/>
+          <w:rtl/>
+        </w:rPr>
+        <w:t xml:space="preserve"> :</w:t>
+      </w:r>
+      <w:proofErr w:type="gramEnd"/>
+      <w:r>
+        <w:rPr>
+          <w:rFonts w:cs="B Koodak" w:hint="cs"/>
+          <w:sz w:val="28"/>
+          <w:szCs w:val="28"/>
+          <w:rtl/>
+        </w:rPr>
+        <w:t xml:space="preserve"> </w:t>
+      </w:r>
+    </w:p>
+    <w:p>
+      <w:pPr>
+        <w:rPr>
+          <w:rFonts w:cs="B Koodak" w:hint="cs"/>
+          <w:sz w:val="28"/>
+          <w:szCs w:val="28"/>
+          <w:rtl/>
+        </w:rPr>
+      </w:pPr>
+      <w:r>
+        <w:rPr>
+          <w:rFonts w:cs="B Koodak" w:hint="cs"/>
+          <w:sz w:val="28"/>
+          <w:szCs w:val="28"/>
+          <w:rtl/>
+        </w:rPr>
+        <w:t xml:space="preserve">برای مرتب کردن کل </w:t>
+      </w:r>
+      <w:r>
+        <w:rPr>
+          <w:rFonts w:cs="B Koodak"/>
+          <w:sz w:val="28"/>
+          <w:szCs w:val="28"/>
+        </w:rPr>
+        <w:t>item</w:t>
+      </w:r>
+      <w:r>
+        <w:rPr>
+          <w:rFonts w:cs="B Koodak" w:hint="cs"/>
+          <w:sz w:val="28"/>
+          <w:szCs w:val="28"/>
+          <w:rtl/>
+        </w:rPr>
+        <w:t xml:space="preserve"> ها در جهت فرعی </w:t>
+      </w:r>
+    </w:p>
+    <w:p>
+      <w:pPr>
+        <w:rPr>
+          <w:rFonts w:cs="B Koodak" w:hint="cs"/>
+          <w:sz w:val="28"/>
+          <w:szCs w:val="28"/>
+          <w:rtl/>
+        </w:rPr>
+      </w:pPr>
+      <w:proofErr w:type="gramStart"/>
+      <w:r>
+        <w:rPr>
+          <w:rFonts w:cs="B Koodak"/>
+          <w:sz w:val="28"/>
+          <w:szCs w:val="28"/>
+        </w:rPr>
+        <w:t>Order</w:t>
+      </w:r>
+      <w:r>
+        <w:rPr>
+          <w:rFonts w:cs="B Koodak" w:hint="cs"/>
+          <w:sz w:val="28"/>
+          <w:szCs w:val="28"/>
+          <w:rtl/>
+        </w:rPr>
+        <w:t xml:space="preserve"> :</w:t>
+      </w:r>
+      <w:proofErr w:type="gramEnd"/>
+      <w:r>
+        <w:rPr>
+          <w:rFonts w:cs="B Koodak" w:hint="cs"/>
+          <w:sz w:val="28"/>
+          <w:szCs w:val="28"/>
+          <w:rtl/>
+        </w:rPr>
+        <w:t xml:space="preserve"> اگر در یک والد</w:t>
+      </w:r>
+      <w:r>
+        <w:rPr>
+          <w:rFonts w:hint="cs"/>
+          <w:sz w:val="28"/>
+          <w:szCs w:val="28"/>
+          <w:rtl/>
+        </w:rPr>
+        <w:t xml:space="preserve"> </w:t>
+      </w:r>
+      <w:r>
+        <w:rPr>
+          <w:rFonts w:cs="B Koodak" w:hint="cs"/>
+          <w:sz w:val="28"/>
+          <w:szCs w:val="28"/>
+          <w:rtl/>
+        </w:rPr>
+        <w:t xml:space="preserve">فرزندان به ترتیب قرار داشته باشند مثلا 4 تا </w:t>
+      </w:r>
+      <w:r>
+        <w:rPr>
+          <w:rFonts w:cs="B Koodak"/>
+          <w:sz w:val="28"/>
+          <w:szCs w:val="28"/>
+        </w:rPr>
+        <w:t xml:space="preserve">div </w:t>
+      </w:r>
+      <w:r>
+        <w:rPr>
+          <w:rFonts w:cs="B Koodak" w:hint="cs"/>
+          <w:sz w:val="28"/>
+          <w:szCs w:val="28"/>
+          <w:rtl/>
+        </w:rPr>
+        <w:t xml:space="preserve"> داشته باشیم که داخل انها اعداد </w:t>
+      </w:r>
+      <w:r>
+        <w:rPr>
+          <w:rFonts w:cs="B Koodak"/>
+          <w:sz w:val="28"/>
+          <w:szCs w:val="28"/>
+        </w:rPr>
+        <w:t xml:space="preserve">one-two –three-four </w:t>
+      </w:r>
+      <w:r>
+        <w:rPr>
+          <w:rFonts w:cs="B Koodak" w:hint="cs"/>
+          <w:sz w:val="28"/>
+          <w:szCs w:val="28"/>
+          <w:rtl/>
+        </w:rPr>
+        <w:t xml:space="preserve"> را به ترتیب نوشته باشیم خروجی مثل زیر است</w:t>
+      </w:r>
+    </w:p>
+    <w:p>
+      <w:pPr>
+        <w:bidi w:val="0"/>
+        <w:rPr>
+          <w:rFonts w:cs="B Koodak"/>
+          <w:sz w:val="28"/>
+          <w:szCs w:val="28"/>
+        </w:rPr>
+      </w:pPr>
+    </w:p>
+    <w:p>
+      <w:pPr>
+        <w:bidi w:val="0"/>
+        <w:rPr>
+          <w:rFonts w:cs="B Koodak" w:hint="cs"/>
+          <w:sz w:val="28"/>
+          <w:szCs w:val="28"/>
+        </w:rPr>
+      </w:pPr>
+      <w:r>
+        <w:rPr>
+          <w:rFonts w:cs="B Koodak"/>
+          <w:sz w:val="28"/>
+          <w:szCs w:val="28"/>
+        </w:rPr>
+        <w:t>One</w:t>
+      </w:r>
+      <w:r>
+        <w:rPr>
+          <w:rFonts w:cs="B Koodak"/>
+          <w:sz w:val="28"/>
+          <w:szCs w:val="28"/>
+        </w:rPr>
+        <w:tab/>
+        <w:t xml:space="preserve">Two </w:t>
+      </w:r>
+      <w:r>
+        <w:rPr>
+          <w:rFonts w:cs="B Koodak"/>
+          <w:sz w:val="28"/>
+          <w:szCs w:val="28"/>
+        </w:rPr>
+        <w:tab/>
+        <w:t>three</w:t>
+      </w:r>
+      <w:r>
+        <w:rPr>
+          <w:rFonts w:cs="B Koodak"/>
+          <w:sz w:val="28"/>
+          <w:szCs w:val="28"/>
+        </w:rPr>
+        <w:tab/>
+        <w:t xml:space="preserve"> four</w:t>
+      </w:r>
+    </w:p>
+    <w:p>
+      <w:pPr>
+        <w:rPr>
+          <w:rFonts w:cs="B Koodak" w:hint="cs"/>
+          <w:sz w:val="28"/>
+          <w:szCs w:val="28"/>
+          <w:rtl/>
+        </w:rPr>
+      </w:pPr>
+      <w:r>
+        <w:rPr>
+          <w:rFonts w:cs="B Koodak" w:hint="cs"/>
+          <w:sz w:val="28"/>
+          <w:szCs w:val="28"/>
+          <w:rtl/>
+        </w:rPr>
+        <w:t xml:space="preserve">اگر بخواهیم جای </w:t>
+      </w:r>
+      <w:r>
+        <w:rPr>
+          <w:rFonts w:cs="B Koodak"/>
+          <w:sz w:val="28"/>
+          <w:szCs w:val="28"/>
+        </w:rPr>
+        <w:t xml:space="preserve">one </w:t>
+      </w:r>
+      <w:r>
+        <w:rPr>
+          <w:rFonts w:cs="B Koodak" w:hint="cs"/>
+          <w:sz w:val="28"/>
+          <w:szCs w:val="28"/>
+          <w:rtl/>
+        </w:rPr>
+        <w:t xml:space="preserve"> را با مثلا </w:t>
+      </w:r>
+      <w:r>
+        <w:rPr>
+          <w:rFonts w:cs="B Koodak"/>
+          <w:sz w:val="28"/>
+          <w:szCs w:val="28"/>
+        </w:rPr>
+        <w:t xml:space="preserve">three </w:t>
+      </w:r>
+      <w:r>
+        <w:rPr>
+          <w:rFonts w:cs="B Koodak" w:hint="cs"/>
+          <w:sz w:val="28"/>
+          <w:szCs w:val="28"/>
+          <w:rtl/>
+        </w:rPr>
+        <w:t xml:space="preserve"> عوض کنیم باید </w:t>
+      </w:r>
+      <w:r>
+        <w:rPr>
+          <w:rFonts w:cs="B Koodak"/>
+          <w:sz w:val="28"/>
+          <w:szCs w:val="28"/>
+        </w:rPr>
+        <w:t xml:space="preserve">div </w:t>
+      </w:r>
+      <w:r>
+        <w:rPr>
+          <w:rFonts w:cs="B Koodak" w:hint="cs"/>
+          <w:sz w:val="28"/>
+          <w:szCs w:val="28"/>
+          <w:rtl/>
+        </w:rPr>
+        <w:t xml:space="preserve"> مربوط به </w:t>
+      </w:r>
+      <w:r>
+        <w:rPr>
+          <w:rFonts w:cs="B Koodak"/>
+          <w:sz w:val="28"/>
+          <w:szCs w:val="28"/>
+        </w:rPr>
+        <w:t>one</w:t>
+      </w:r>
+      <w:r>
+        <w:rPr>
+          <w:rFonts w:cs="B Koodak" w:hint="cs"/>
+          <w:sz w:val="28"/>
+          <w:szCs w:val="28"/>
+          <w:rtl/>
+        </w:rPr>
+        <w:t xml:space="preserve"> را انتخاب کنیم و </w:t>
+      </w:r>
+      <w:r>
+        <w:rPr>
+          <w:rFonts w:cs="B Koodak"/>
+          <w:sz w:val="28"/>
+          <w:szCs w:val="28"/>
+        </w:rPr>
+        <w:t>order</w:t>
+      </w:r>
+      <w:r>
+        <w:rPr>
+          <w:rFonts w:cs="B Koodak" w:hint="cs"/>
+          <w:sz w:val="28"/>
+          <w:szCs w:val="28"/>
+          <w:rtl/>
+        </w:rPr>
+        <w:t xml:space="preserve"> را برای او برابر با </w:t>
+      </w:r>
+      <w:r>
+        <w:rPr>
+          <w:rFonts w:cs="B Koodak"/>
+          <w:sz w:val="28"/>
+          <w:szCs w:val="28"/>
+        </w:rPr>
+        <w:t xml:space="preserve">3 </w:t>
+      </w:r>
+      <w:r>
+        <w:rPr>
+          <w:rFonts w:cs="B Koodak" w:hint="cs"/>
+          <w:sz w:val="28"/>
+          <w:szCs w:val="28"/>
+          <w:rtl/>
+        </w:rPr>
+        <w:t xml:space="preserve"> قرار دهیم و به همین ترتیب می توانیم جاها را عوض کنیم در حالت عادی </w:t>
+      </w:r>
+      <w:r>
+        <w:rPr>
+          <w:rFonts w:cs="B Koodak"/>
+          <w:sz w:val="28"/>
+          <w:szCs w:val="28"/>
+        </w:rPr>
+        <w:t xml:space="preserve">order: 0 </w:t>
+      </w:r>
+      <w:r>
+        <w:rPr>
+          <w:rFonts w:cs="B Koodak" w:hint="cs"/>
+          <w:sz w:val="28"/>
+          <w:szCs w:val="28"/>
+          <w:rtl/>
+        </w:rPr>
+        <w:t xml:space="preserve"> است</w:t>
+      </w:r>
       <w:bookmarkStart w:id="0" w:name="_GoBack"/>
       <w:bookmarkEnd w:id="0"/>
     </w:p>
@@ -1860,16 +2314,6 @@
       <w:pPr>
         <w:bidi w:val="0"/>
         <w:rPr>
-          <w:rFonts w:cs="B Koodak"/>
-          <w:sz w:val="28"/>
-          <w:szCs w:val="28"/>
-        </w:rPr>
-      </w:pPr>
-    </w:p>
-    <w:p>
-      <w:pPr>
-        <w:bidi w:val="0"/>
-        <w:rPr>
           <w:rFonts w:cs="Arial"/>
           <w:sz w:val="28"/>
           <w:szCs w:val="28"/>
@@ -1881,6 +2325,7 @@
           <w:sz w:val="28"/>
           <w:szCs w:val="28"/>
         </w:rPr>
+        <w:lastRenderedPageBreak/>
         <w:tab/>
       </w:r>
     </w:p>
@@ -2317,6 +2762,7 @@
   <w:style w:type="character" w:default="1" w:styleId="DefaultParagraphFont">
     <w:name w:val="Default Paragraph Font"/>
     <w:uiPriority w:val="1"/>
+    <w:semiHidden/>
     <w:unhideWhenUsed/>
   </w:style>
   <w:style w:type="table" w:default="1" w:styleId="TableNormal">

</xml_diff>